<commit_message>
Theoretical approach document completed
</commit_message>
<xml_diff>
--- a/SparseMatrix/Theoretical Approach.docx
+++ b/SparseMatrix/Theoretical Approach.docx
@@ -1328,10 +1328,10 @@
             <v:path o:extrusionok="f" gradientshapeok="t" o:connecttype="rect"/>
             <o:lock v:ext="edit" aspectratio="t"/>
           </v:shapetype>
-          <v:shape id="_x0000_i1025" type="#_x0000_t75" style="width:252.3pt;height:616.7pt" o:ole="">
+          <v:shape id="_x0000_i1025" type="#_x0000_t75" style="width:252pt;height:617pt" o:ole="">
             <v:imagedata r:id="rId6" o:title=""/>
           </v:shape>
-          <o:OLEObject Type="Embed" ProgID="Visio.Drawing.15" ShapeID="_x0000_i1025" DrawAspect="Content" ObjectID="_1711186873" r:id="rId7"/>
+          <o:OLEObject Type="Embed" ProgID="Visio.Drawing.15" ShapeID="_x0000_i1025" DrawAspect="Content" ObjectID="_1711445318" r:id="rId7"/>
         </w:object>
       </w:r>
     </w:p>
@@ -1345,94 +1345,803 @@
           <w:rFonts w:ascii="Corbel Light" w:hAnsi="Corbel Light" w:cs="Courier New"/>
           <w:sz w:val="24"/>
           <w:szCs w:val="24"/>
-          <w:lang w:val="es-US"/>
-        </w:rPr>
-      </w:pPr>
-      <w:r>
-        <w:rPr>
-          <w:rFonts w:ascii="Corbel Light" w:hAnsi="Corbel Light" w:cs="Courier New"/>
-          <w:sz w:val="24"/>
-          <w:szCs w:val="24"/>
-          <w:lang w:val="es-US"/>
+        </w:rPr>
+      </w:pPr>
+      <w:r>
+        <w:rPr>
+          <w:rFonts w:ascii="Corbel Light" w:hAnsi="Corbel Light" w:cs="Courier New"/>
+          <w:sz w:val="24"/>
+          <w:szCs w:val="24"/>
         </w:rPr>
         <w:lastRenderedPageBreak/>
-        <w:br/>
-        <w:t>b) Hacer el diagrama de flujo para transformar la matriz dispersa en la matriz compacta vista en clase</w:t>
-      </w:r>
-      <w:r>
-        <w:rPr>
-          <w:rFonts w:ascii="Corbel Light" w:hAnsi="Corbel Light" w:cs="Courier New"/>
-          <w:sz w:val="24"/>
-          <w:szCs w:val="24"/>
-          <w:lang w:val="es-US"/>
-        </w:rPr>
-        <w:br/>
-        <w:t>c) Explicar que significan cada una de las variables utilizadas en el diagrama de flujo</w:t>
-      </w:r>
-      <w:r>
-        <w:rPr>
-          <w:rFonts w:ascii="Corbel Light" w:hAnsi="Corbel Light" w:cs="Courier New"/>
-          <w:sz w:val="24"/>
-          <w:szCs w:val="24"/>
-          <w:lang w:val="es-US"/>
-        </w:rPr>
-        <w:br/>
-        <w:t xml:space="preserve">d) Codificar el diagrama en el </w:t>
-      </w:r>
-      <w:proofErr w:type="gramStart"/>
-      <w:r>
-        <w:rPr>
-          <w:rFonts w:ascii="Corbel Light" w:hAnsi="Corbel Light" w:cs="Courier New"/>
-          <w:sz w:val="24"/>
-          <w:szCs w:val="24"/>
-          <w:lang w:val="es-US"/>
-        </w:rPr>
-        <w:t>lenguaje  que</w:t>
-      </w:r>
-      <w:proofErr w:type="gramEnd"/>
-      <w:r>
-        <w:rPr>
-          <w:rFonts w:ascii="Corbel Light" w:hAnsi="Corbel Light" w:cs="Courier New"/>
-          <w:sz w:val="24"/>
-          <w:szCs w:val="24"/>
-          <w:lang w:val="es-US"/>
-        </w:rPr>
-        <w:t xml:space="preserve"> domines y anexar una copia del código fuente utilizado</w:t>
-      </w:r>
-      <w:r>
-        <w:rPr>
-          <w:rFonts w:ascii="Corbel Light" w:hAnsi="Corbel Light" w:cs="Courier New"/>
-          <w:sz w:val="24"/>
-          <w:szCs w:val="24"/>
-          <w:lang w:val="es-US"/>
-        </w:rPr>
-        <w:br/>
-        <w:t>e) Anexar una copia de la corrida del programa ejecutable</w:t>
-      </w:r>
-      <w:r>
-        <w:rPr>
-          <w:rFonts w:ascii="Corbel Light" w:hAnsi="Corbel Light" w:cs="Courier New"/>
-          <w:sz w:val="24"/>
-          <w:szCs w:val="24"/>
-          <w:lang w:val="es-US"/>
-        </w:rPr>
-        <w:br/>
-        <w:t>f) Anexar una copia con los resultados obtenidos e interpretar esta salida, explicando que significa</w:t>
-      </w:r>
-    </w:p>
-    <w:p>
-      <w:pPr>
-        <w:tabs>
-          <w:tab w:val="left" w:pos="1202"/>
-        </w:tabs>
-        <w:jc w:val="both"/>
-        <w:rPr>
-          <w:rFonts w:ascii="Corbel Light" w:hAnsi="Corbel Light" w:cs="Courier New"/>
-          <w:sz w:val="24"/>
-          <w:szCs w:val="24"/>
-          <w:lang w:val="es-US"/>
-        </w:rPr>
-      </w:pPr>
+        <w:t>UML</w:t>
+      </w:r>
+      <w:r>
+        <w:rPr>
+          <w:rFonts w:ascii="Corbel Light" w:hAnsi="Corbel Light" w:cs="Courier New"/>
+          <w:sz w:val="24"/>
+          <w:szCs w:val="24"/>
+        </w:rPr>
+        <w:t xml:space="preserve"> </w:t>
+      </w:r>
+      <w:r>
+        <w:rPr>
+          <w:rFonts w:ascii="Corbel Light" w:hAnsi="Corbel Light" w:cs="Courier New"/>
+          <w:sz w:val="24"/>
+          <w:szCs w:val="24"/>
+        </w:rPr>
+        <w:t>Diagram</w:t>
+      </w:r>
+    </w:p>
+    <w:p>
+      <w:pPr>
+        <w:tabs>
+          <w:tab w:val="left" w:pos="1202"/>
+        </w:tabs>
+        <w:jc w:val="both"/>
+        <w:rPr>
+          <w:rFonts w:ascii="Corbel Light" w:hAnsi="Corbel Light" w:cs="Courier New"/>
+          <w:sz w:val="24"/>
+          <w:szCs w:val="24"/>
+        </w:rPr>
+      </w:pPr>
+      <w:r>
+        <w:object w:dxaOrig="29340" w:dyaOrig="20701" w14:anchorId="558D3F4D">
+          <v:shape id="_x0000_i1045" type="#_x0000_t75" style="width:518.25pt;height:421.1pt" o:ole="">
+            <v:imagedata r:id="rId8" o:title="" cropbottom="6646f" cropleft="5602f"/>
+          </v:shape>
+          <o:OLEObject Type="Embed" ProgID="Visio.Drawing.15" ShapeID="_x0000_i1045" DrawAspect="Content" ObjectID="_1711445319" r:id="rId9"/>
+        </w:object>
+      </w:r>
+    </w:p>
+    <w:p>
+      <w:pPr>
+        <w:tabs>
+          <w:tab w:val="left" w:pos="1202"/>
+        </w:tabs>
+        <w:jc w:val="both"/>
+        <w:rPr>
+          <w:rFonts w:ascii="Corbel Light" w:hAnsi="Corbel Light" w:cs="Courier New"/>
+          <w:sz w:val="24"/>
+          <w:szCs w:val="24"/>
+        </w:rPr>
+      </w:pPr>
+    </w:p>
+    <w:p>
+      <w:pPr>
+        <w:tabs>
+          <w:tab w:val="left" w:pos="1202"/>
+        </w:tabs>
+        <w:jc w:val="both"/>
+        <w:rPr>
+          <w:rFonts w:ascii="Corbel Light" w:hAnsi="Corbel Light" w:cs="Courier New"/>
+          <w:sz w:val="24"/>
+          <w:szCs w:val="24"/>
+        </w:rPr>
+      </w:pPr>
+    </w:p>
+    <w:p>
+      <w:pPr>
+        <w:tabs>
+          <w:tab w:val="left" w:pos="1202"/>
+        </w:tabs>
+        <w:jc w:val="both"/>
+        <w:rPr>
+          <w:rFonts w:ascii="Corbel Light" w:hAnsi="Corbel Light" w:cs="Courier New"/>
+          <w:sz w:val="24"/>
+          <w:szCs w:val="24"/>
+        </w:rPr>
+      </w:pPr>
+    </w:p>
+    <w:p>
+      <w:pPr>
+        <w:tabs>
+          <w:tab w:val="left" w:pos="1202"/>
+        </w:tabs>
+        <w:jc w:val="both"/>
+        <w:rPr>
+          <w:rFonts w:ascii="Corbel Light" w:hAnsi="Corbel Light" w:cs="Courier New"/>
+          <w:sz w:val="24"/>
+          <w:szCs w:val="24"/>
+        </w:rPr>
+      </w:pPr>
+    </w:p>
+    <w:p>
+      <w:pPr>
+        <w:tabs>
+          <w:tab w:val="left" w:pos="1202"/>
+        </w:tabs>
+        <w:jc w:val="both"/>
+        <w:rPr>
+          <w:rFonts w:ascii="Corbel Light" w:hAnsi="Corbel Light" w:cs="Courier New"/>
+          <w:sz w:val="24"/>
+          <w:szCs w:val="24"/>
+        </w:rPr>
+      </w:pPr>
+    </w:p>
+    <w:p>
+      <w:pPr>
+        <w:tabs>
+          <w:tab w:val="left" w:pos="1202"/>
+        </w:tabs>
+        <w:jc w:val="both"/>
+        <w:rPr>
+          <w:rFonts w:ascii="Corbel Light" w:hAnsi="Corbel Light" w:cs="Courier New"/>
+          <w:sz w:val="24"/>
+          <w:szCs w:val="24"/>
+        </w:rPr>
+      </w:pPr>
+    </w:p>
+    <w:p>
+      <w:pPr>
+        <w:tabs>
+          <w:tab w:val="left" w:pos="1202"/>
+        </w:tabs>
+        <w:jc w:val="both"/>
+        <w:rPr>
+          <w:rFonts w:ascii="Corbel Light" w:hAnsi="Corbel Light" w:cs="Courier New"/>
+          <w:sz w:val="24"/>
+          <w:szCs w:val="24"/>
+        </w:rPr>
+      </w:pPr>
+    </w:p>
+    <w:p>
+      <w:pPr>
+        <w:tabs>
+          <w:tab w:val="left" w:pos="1202"/>
+        </w:tabs>
+        <w:jc w:val="both"/>
+        <w:rPr>
+          <w:rFonts w:ascii="Corbel Light" w:hAnsi="Corbel Light" w:cs="Courier New"/>
+          <w:sz w:val="24"/>
+          <w:szCs w:val="24"/>
+        </w:rPr>
+      </w:pPr>
+    </w:p>
+    <w:p>
+      <w:pPr>
+        <w:tabs>
+          <w:tab w:val="left" w:pos="1202"/>
+        </w:tabs>
+        <w:jc w:val="both"/>
+        <w:rPr>
+          <w:rFonts w:ascii="Corbel Light" w:hAnsi="Corbel Light" w:cs="Courier New"/>
+          <w:sz w:val="24"/>
+          <w:szCs w:val="24"/>
+        </w:rPr>
+      </w:pPr>
+      <w:r>
+        <w:rPr>
+          <w:rFonts w:ascii="Corbel Light" w:hAnsi="Corbel Light" w:cs="Courier New"/>
+          <w:sz w:val="24"/>
+          <w:szCs w:val="24"/>
+        </w:rPr>
+        <w:lastRenderedPageBreak/>
+        <w:t>User Interface</w:t>
+      </w:r>
+    </w:p>
+    <w:p>
+      <w:pPr>
+        <w:tabs>
+          <w:tab w:val="left" w:pos="1202"/>
+        </w:tabs>
+        <w:jc w:val="both"/>
+        <w:rPr>
+          <w:rFonts w:ascii="Corbel Light" w:hAnsi="Corbel Light" w:cs="Courier New"/>
+          <w:sz w:val="24"/>
+          <w:szCs w:val="24"/>
+        </w:rPr>
+      </w:pPr>
+    </w:p>
+    <w:p>
+      <w:pPr>
+        <w:tabs>
+          <w:tab w:val="left" w:pos="1202"/>
+        </w:tabs>
+        <w:jc w:val="both"/>
+        <w:rPr>
+          <w:rFonts w:ascii="Corbel Light" w:hAnsi="Corbel Light" w:cs="Courier New"/>
+          <w:sz w:val="24"/>
+          <w:szCs w:val="24"/>
+        </w:rPr>
+      </w:pPr>
+      <w:r>
+        <w:rPr>
+          <w:rFonts w:ascii="Corbel Light" w:hAnsi="Corbel Light" w:cs="Courier New"/>
+          <w:noProof/>
+          <w:sz w:val="24"/>
+          <w:szCs w:val="24"/>
+        </w:rPr>
+        <w:drawing>
+          <wp:inline distT="0" distB="0" distL="0" distR="0" wp14:anchorId="069DA35C" wp14:editId="6629A40A">
+            <wp:extent cx="3673502" cy="3673502"/>
+            <wp:effectExtent l="0" t="0" r="3175" b="3175"/>
+            <wp:docPr id="2" name="Picture 2"/>
+            <wp:cNvGraphicFramePr>
+              <a:graphicFrameLocks xmlns:a="http://schemas.openxmlformats.org/drawingml/2006/main" noChangeAspect="1"/>
+            </wp:cNvGraphicFramePr>
+            <a:graphic xmlns:a="http://schemas.openxmlformats.org/drawingml/2006/main">
+              <a:graphicData uri="http://schemas.openxmlformats.org/drawingml/2006/picture">
+                <pic:pic xmlns:pic="http://schemas.openxmlformats.org/drawingml/2006/picture">
+                  <pic:nvPicPr>
+                    <pic:cNvPr id="2" name="Picture 2"/>
+                    <pic:cNvPicPr/>
+                  </pic:nvPicPr>
+                  <pic:blipFill>
+                    <a:blip r:embed="rId10">
+                      <a:extLst>
+                        <a:ext uri="{28A0092B-C50C-407E-A947-70E740481C1C}">
+                          <a14:useLocalDpi xmlns:a14="http://schemas.microsoft.com/office/drawing/2010/main" val="0"/>
+                        </a:ext>
+                      </a:extLst>
+                    </a:blip>
+                    <a:stretch>
+                      <a:fillRect/>
+                    </a:stretch>
+                  </pic:blipFill>
+                  <pic:spPr>
+                    <a:xfrm>
+                      <a:off x="0" y="0"/>
+                      <a:ext cx="3687256" cy="3687256"/>
+                    </a:xfrm>
+                    <a:prstGeom prst="rect">
+                      <a:avLst/>
+                    </a:prstGeom>
+                  </pic:spPr>
+                </pic:pic>
+              </a:graphicData>
+            </a:graphic>
+          </wp:inline>
+        </w:drawing>
+      </w:r>
+    </w:p>
+    <w:p>
+      <w:pPr>
+        <w:tabs>
+          <w:tab w:val="left" w:pos="1202"/>
+        </w:tabs>
+        <w:jc w:val="both"/>
+        <w:rPr>
+          <w:rFonts w:ascii="Corbel Light" w:hAnsi="Corbel Light" w:cs="Courier New"/>
+          <w:sz w:val="24"/>
+          <w:szCs w:val="24"/>
+        </w:rPr>
+      </w:pPr>
+      <w:r>
+        <w:rPr>
+          <w:rFonts w:ascii="Corbel Light" w:hAnsi="Corbel Light" w:cs="Courier New"/>
+          <w:noProof/>
+          <w:sz w:val="24"/>
+          <w:szCs w:val="24"/>
+        </w:rPr>
+        <w:drawing>
+          <wp:inline distT="0" distB="0" distL="0" distR="0" wp14:anchorId="2442AD16" wp14:editId="51C36FE1">
+            <wp:extent cx="3689405" cy="3695090"/>
+            <wp:effectExtent l="0" t="0" r="6350" b="635"/>
+            <wp:docPr id="3" name="Picture 3"/>
+            <wp:cNvGraphicFramePr>
+              <a:graphicFrameLocks xmlns:a="http://schemas.openxmlformats.org/drawingml/2006/main" noChangeAspect="1"/>
+            </wp:cNvGraphicFramePr>
+            <a:graphic xmlns:a="http://schemas.openxmlformats.org/drawingml/2006/main">
+              <a:graphicData uri="http://schemas.openxmlformats.org/drawingml/2006/picture">
+                <pic:pic xmlns:pic="http://schemas.openxmlformats.org/drawingml/2006/picture">
+                  <pic:nvPicPr>
+                    <pic:cNvPr id="3" name="Picture 3"/>
+                    <pic:cNvPicPr/>
+                  </pic:nvPicPr>
+                  <pic:blipFill>
+                    <a:blip r:embed="rId11">
+                      <a:extLst>
+                        <a:ext uri="{28A0092B-C50C-407E-A947-70E740481C1C}">
+                          <a14:useLocalDpi xmlns:a14="http://schemas.microsoft.com/office/drawing/2010/main" val="0"/>
+                        </a:ext>
+                      </a:extLst>
+                    </a:blip>
+                    <a:stretch>
+                      <a:fillRect/>
+                    </a:stretch>
+                  </pic:blipFill>
+                  <pic:spPr>
+                    <a:xfrm>
+                      <a:off x="0" y="0"/>
+                      <a:ext cx="3707532" cy="3713245"/>
+                    </a:xfrm>
+                    <a:prstGeom prst="rect">
+                      <a:avLst/>
+                    </a:prstGeom>
+                  </pic:spPr>
+                </pic:pic>
+              </a:graphicData>
+            </a:graphic>
+          </wp:inline>
+        </w:drawing>
+      </w:r>
+    </w:p>
+    <w:p>
+      <w:pPr>
+        <w:tabs>
+          <w:tab w:val="left" w:pos="1202"/>
+        </w:tabs>
+        <w:jc w:val="both"/>
+        <w:rPr>
+          <w:rFonts w:ascii="Corbel Light" w:hAnsi="Corbel Light" w:cs="Courier New"/>
+          <w:sz w:val="24"/>
+          <w:szCs w:val="24"/>
+        </w:rPr>
+      </w:pPr>
+      <w:r>
+        <w:rPr>
+          <w:rFonts w:ascii="Corbel Light" w:hAnsi="Corbel Light" w:cs="Courier New"/>
+          <w:noProof/>
+          <w:sz w:val="24"/>
+          <w:szCs w:val="24"/>
+        </w:rPr>
+        <w:lastRenderedPageBreak/>
+        <w:drawing>
+          <wp:inline distT="0" distB="0" distL="0" distR="0" wp14:anchorId="522D232E" wp14:editId="1F3A6573">
+            <wp:extent cx="3699292" cy="3693601"/>
+            <wp:effectExtent l="0" t="0" r="0" b="2540"/>
+            <wp:docPr id="4" name="Picture 4"/>
+            <wp:cNvGraphicFramePr>
+              <a:graphicFrameLocks xmlns:a="http://schemas.openxmlformats.org/drawingml/2006/main" noChangeAspect="1"/>
+            </wp:cNvGraphicFramePr>
+            <a:graphic xmlns:a="http://schemas.openxmlformats.org/drawingml/2006/main">
+              <a:graphicData uri="http://schemas.openxmlformats.org/drawingml/2006/picture">
+                <pic:pic xmlns:pic="http://schemas.openxmlformats.org/drawingml/2006/picture">
+                  <pic:nvPicPr>
+                    <pic:cNvPr id="4" name="Picture 4"/>
+                    <pic:cNvPicPr/>
+                  </pic:nvPicPr>
+                  <pic:blipFill>
+                    <a:blip r:embed="rId12">
+                      <a:extLst>
+                        <a:ext uri="{28A0092B-C50C-407E-A947-70E740481C1C}">
+                          <a14:useLocalDpi xmlns:a14="http://schemas.microsoft.com/office/drawing/2010/main" val="0"/>
+                        </a:ext>
+                      </a:extLst>
+                    </a:blip>
+                    <a:stretch>
+                      <a:fillRect/>
+                    </a:stretch>
+                  </pic:blipFill>
+                  <pic:spPr>
+                    <a:xfrm>
+                      <a:off x="0" y="0"/>
+                      <a:ext cx="3712548" cy="3706837"/>
+                    </a:xfrm>
+                    <a:prstGeom prst="rect">
+                      <a:avLst/>
+                    </a:prstGeom>
+                  </pic:spPr>
+                </pic:pic>
+              </a:graphicData>
+            </a:graphic>
+          </wp:inline>
+        </w:drawing>
+      </w:r>
+    </w:p>
+    <w:p>
+      <w:pPr>
+        <w:tabs>
+          <w:tab w:val="left" w:pos="1202"/>
+        </w:tabs>
+        <w:jc w:val="both"/>
+        <w:rPr>
+          <w:rFonts w:ascii="Corbel Light" w:hAnsi="Corbel Light" w:cs="Courier New"/>
+          <w:sz w:val="24"/>
+          <w:szCs w:val="24"/>
+        </w:rPr>
+      </w:pPr>
+    </w:p>
+    <w:p>
+      <w:pPr>
+        <w:tabs>
+          <w:tab w:val="left" w:pos="1202"/>
+        </w:tabs>
+        <w:jc w:val="both"/>
+        <w:rPr>
+          <w:rFonts w:ascii="Corbel Light" w:hAnsi="Corbel Light" w:cs="Courier New"/>
+          <w:sz w:val="24"/>
+          <w:szCs w:val="24"/>
+        </w:rPr>
+      </w:pPr>
+      <w:r>
+        <w:rPr>
+          <w:rFonts w:ascii="Corbel Light" w:hAnsi="Corbel Light" w:cs="Courier New"/>
+          <w:sz w:val="24"/>
+          <w:szCs w:val="24"/>
+        </w:rPr>
+        <w:t>Codebase</w:t>
+      </w:r>
+    </w:p>
+    <w:p>
+      <w:pPr>
+        <w:tabs>
+          <w:tab w:val="left" w:pos="1202"/>
+        </w:tabs>
+        <w:jc w:val="both"/>
+        <w:rPr>
+          <w:rFonts w:ascii="Corbel Light" w:hAnsi="Corbel Light" w:cs="Courier New"/>
+          <w:sz w:val="24"/>
+          <w:szCs w:val="24"/>
+        </w:rPr>
+      </w:pPr>
+    </w:p>
+    <w:p>
+      <w:pPr>
+        <w:tabs>
+          <w:tab w:val="left" w:pos="1202"/>
+        </w:tabs>
+        <w:jc w:val="center"/>
+        <w:rPr>
+          <w:rFonts w:ascii="Corbel Light" w:hAnsi="Corbel Light" w:cs="Courier New"/>
+          <w:sz w:val="40"/>
+          <w:szCs w:val="40"/>
+        </w:rPr>
+      </w:pPr>
+      <w:hyperlink r:id="rId13" w:history="1">
+        <w:r>
+          <w:rPr>
+            <w:rStyle w:val="Hyperlink"/>
+            <w:rFonts w:ascii="Corbel Light" w:hAnsi="Corbel Light" w:cs="Courier New"/>
+            <w:sz w:val="40"/>
+            <w:szCs w:val="40"/>
+          </w:rPr>
+          <w:t>GITHUB</w:t>
+        </w:r>
+      </w:hyperlink>
+    </w:p>
+    <w:p>
+      <w:pPr>
+        <w:tabs>
+          <w:tab w:val="left" w:pos="1202"/>
+        </w:tabs>
+        <w:jc w:val="both"/>
+        <w:rPr>
+          <w:rFonts w:ascii="Corbel Light" w:hAnsi="Corbel Light" w:cs="Courier New"/>
+          <w:sz w:val="24"/>
+          <w:szCs w:val="24"/>
+        </w:rPr>
+      </w:pPr>
+    </w:p>
+    <w:p>
+      <w:pPr>
+        <w:tabs>
+          <w:tab w:val="left" w:pos="1202"/>
+        </w:tabs>
+        <w:jc w:val="both"/>
+        <w:rPr>
+          <w:rFonts w:ascii="Corbel Light" w:hAnsi="Corbel Light" w:cs="Courier New"/>
+          <w:sz w:val="24"/>
+          <w:szCs w:val="24"/>
+        </w:rPr>
+      </w:pPr>
+      <w:r>
+        <w:rPr>
+          <w:rFonts w:ascii="Corbel Light" w:hAnsi="Corbel Light" w:cs="Courier New"/>
+          <w:sz w:val="24"/>
+          <w:szCs w:val="24"/>
+        </w:rPr>
+        <w:t>Results</w:t>
+      </w:r>
+    </w:p>
+    <w:p>
+      <w:pPr>
+        <w:tabs>
+          <w:tab w:val="left" w:pos="1202"/>
+        </w:tabs>
+        <w:jc w:val="both"/>
+        <w:rPr>
+          <w:rFonts w:ascii="Corbel Light" w:hAnsi="Corbel Light" w:cs="Courier New"/>
+          <w:sz w:val="24"/>
+          <w:szCs w:val="24"/>
+        </w:rPr>
+      </w:pPr>
+    </w:p>
+    <w:p>
+      <w:pPr>
+        <w:tabs>
+          <w:tab w:val="left" w:pos="1202"/>
+        </w:tabs>
+        <w:jc w:val="both"/>
+        <w:rPr>
+          <w:rFonts w:ascii="Corbel Light" w:hAnsi="Corbel Light" w:cs="Courier New"/>
+          <w:sz w:val="24"/>
+          <w:szCs w:val="24"/>
+        </w:rPr>
+      </w:pPr>
+      <w:r>
+        <w:rPr>
+          <w:noProof/>
+        </w:rPr>
+        <w:drawing>
+          <wp:inline distT="0" distB="0" distL="0" distR="0" wp14:anchorId="1E312F9E" wp14:editId="5FFC7B97">
+            <wp:extent cx="3409950" cy="1228725"/>
+            <wp:effectExtent l="0" t="0" r="0" b="9525"/>
+            <wp:docPr id="6" name="Picture 6"/>
+            <wp:cNvGraphicFramePr>
+              <a:graphicFrameLocks xmlns:a="http://schemas.openxmlformats.org/drawingml/2006/main" noChangeAspect="1"/>
+            </wp:cNvGraphicFramePr>
+            <a:graphic xmlns:a="http://schemas.openxmlformats.org/drawingml/2006/main">
+              <a:graphicData uri="http://schemas.openxmlformats.org/drawingml/2006/picture">
+                <pic:pic xmlns:pic="http://schemas.openxmlformats.org/drawingml/2006/picture">
+                  <pic:nvPicPr>
+                    <pic:cNvPr id="1" name=""/>
+                    <pic:cNvPicPr/>
+                  </pic:nvPicPr>
+                  <pic:blipFill>
+                    <a:blip r:embed="rId14"/>
+                    <a:stretch>
+                      <a:fillRect/>
+                    </a:stretch>
+                  </pic:blipFill>
+                  <pic:spPr>
+                    <a:xfrm>
+                      <a:off x="0" y="0"/>
+                      <a:ext cx="3409950" cy="1228725"/>
+                    </a:xfrm>
+                    <a:prstGeom prst="rect">
+                      <a:avLst/>
+                    </a:prstGeom>
+                  </pic:spPr>
+                </pic:pic>
+              </a:graphicData>
+            </a:graphic>
+          </wp:inline>
+        </w:drawing>
+      </w:r>
+    </w:p>
+    <w:p>
+      <w:pPr>
+        <w:tabs>
+          <w:tab w:val="left" w:pos="1202"/>
+        </w:tabs>
+        <w:jc w:val="center"/>
+        <w:rPr>
+          <w:rFonts w:ascii="Corbel Light" w:hAnsi="Corbel Light" w:cs="Courier New"/>
+          <w:sz w:val="24"/>
+          <w:szCs w:val="24"/>
+        </w:rPr>
+      </w:pPr>
+      <w:r>
+        <w:rPr>
+          <w:noProof/>
+        </w:rPr>
+        <w:lastRenderedPageBreak/>
+        <w:drawing>
+          <wp:inline distT="0" distB="0" distL="0" distR="0" wp14:anchorId="0FD54159" wp14:editId="125AE41D">
+            <wp:extent cx="5581650" cy="5657850"/>
+            <wp:effectExtent l="0" t="0" r="0" b="0"/>
+            <wp:docPr id="7" name="Picture 7"/>
+            <wp:cNvGraphicFramePr>
+              <a:graphicFrameLocks xmlns:a="http://schemas.openxmlformats.org/drawingml/2006/main" noChangeAspect="1"/>
+            </wp:cNvGraphicFramePr>
+            <a:graphic xmlns:a="http://schemas.openxmlformats.org/drawingml/2006/main">
+              <a:graphicData uri="http://schemas.openxmlformats.org/drawingml/2006/picture">
+                <pic:pic xmlns:pic="http://schemas.openxmlformats.org/drawingml/2006/picture">
+                  <pic:nvPicPr>
+                    <pic:cNvPr id="1" name=""/>
+                    <pic:cNvPicPr/>
+                  </pic:nvPicPr>
+                  <pic:blipFill>
+                    <a:blip r:embed="rId15"/>
+                    <a:stretch>
+                      <a:fillRect/>
+                    </a:stretch>
+                  </pic:blipFill>
+                  <pic:spPr>
+                    <a:xfrm>
+                      <a:off x="0" y="0"/>
+                      <a:ext cx="5581650" cy="5657850"/>
+                    </a:xfrm>
+                    <a:prstGeom prst="rect">
+                      <a:avLst/>
+                    </a:prstGeom>
+                  </pic:spPr>
+                </pic:pic>
+              </a:graphicData>
+            </a:graphic>
+          </wp:inline>
+        </w:drawing>
+      </w:r>
+    </w:p>
+    <w:p>
+      <w:pPr>
+        <w:tabs>
+          <w:tab w:val="left" w:pos="1202"/>
+        </w:tabs>
+        <w:jc w:val="both"/>
+        <w:rPr>
+          <w:noProof/>
+        </w:rPr>
+      </w:pPr>
+    </w:p>
+    <w:p>
+      <w:pPr>
+        <w:tabs>
+          <w:tab w:val="left" w:pos="1202"/>
+        </w:tabs>
+        <w:jc w:val="center"/>
+        <w:rPr>
+          <w:rFonts w:ascii="Corbel Light" w:hAnsi="Corbel Light" w:cs="Courier New"/>
+          <w:sz w:val="24"/>
+          <w:szCs w:val="24"/>
+        </w:rPr>
+      </w:pPr>
+      <w:r>
+        <w:rPr>
+          <w:noProof/>
+        </w:rPr>
+        <w:lastRenderedPageBreak/>
+        <w:drawing>
+          <wp:inline distT="0" distB="0" distL="0" distR="0" wp14:anchorId="22E5A92E" wp14:editId="13495B02">
+            <wp:extent cx="5586412" cy="5667375"/>
+            <wp:effectExtent l="0" t="0" r="0" b="3810"/>
+            <wp:docPr id="9" name="Picture 9"/>
+            <wp:cNvGraphicFramePr>
+              <a:graphicFrameLocks xmlns:a="http://schemas.openxmlformats.org/drawingml/2006/main" noChangeAspect="1"/>
+            </wp:cNvGraphicFramePr>
+            <a:graphic xmlns:a="http://schemas.openxmlformats.org/drawingml/2006/main">
+              <a:graphicData uri="http://schemas.openxmlformats.org/drawingml/2006/picture">
+                <pic:pic xmlns:pic="http://schemas.openxmlformats.org/drawingml/2006/picture">
+                  <pic:nvPicPr>
+                    <pic:cNvPr id="1" name=""/>
+                    <pic:cNvPicPr/>
+                  </pic:nvPicPr>
+                  <pic:blipFill rotWithShape="1">
+                    <a:blip r:embed="rId16"/>
+                    <a:srcRect l="254" t="168" r="339"/>
+                    <a:stretch/>
+                  </pic:blipFill>
+                  <pic:spPr bwMode="auto">
+                    <a:xfrm>
+                      <a:off x="0" y="0"/>
+                      <a:ext cx="5586412" cy="5667375"/>
+                    </a:xfrm>
+                    <a:prstGeom prst="rect">
+                      <a:avLst/>
+                    </a:prstGeom>
+                    <a:ln>
+                      <a:noFill/>
+                    </a:ln>
+                    <a:extLst>
+                      <a:ext uri="{53640926-AAD7-44D8-BBD7-CCE9431645EC}">
+                        <a14:shadowObscured xmlns:a14="http://schemas.microsoft.com/office/drawing/2010/main"/>
+                      </a:ext>
+                    </a:extLst>
+                  </pic:spPr>
+                </pic:pic>
+              </a:graphicData>
+            </a:graphic>
+          </wp:inline>
+        </w:drawing>
+      </w:r>
+    </w:p>
+    <w:p>
+      <w:pPr>
+        <w:tabs>
+          <w:tab w:val="left" w:pos="1202"/>
+        </w:tabs>
+        <w:jc w:val="both"/>
+        <w:rPr>
+          <w:rFonts w:ascii="Corbel Light" w:hAnsi="Corbel Light" w:cs="Courier New"/>
+          <w:sz w:val="24"/>
+          <w:szCs w:val="24"/>
+        </w:rPr>
+      </w:pPr>
+      <w:r>
+        <w:rPr>
+          <w:noProof/>
+        </w:rPr>
+        <w:lastRenderedPageBreak/>
+        <w:drawing>
+          <wp:inline distT="0" distB="0" distL="0" distR="0" wp14:anchorId="66D0D661" wp14:editId="2D30D288">
+            <wp:extent cx="6400800" cy="3133725"/>
+            <wp:effectExtent l="0" t="0" r="0" b="9525"/>
+            <wp:docPr id="11" name="Picture 11"/>
+            <wp:cNvGraphicFramePr>
+              <a:graphicFrameLocks xmlns:a="http://schemas.openxmlformats.org/drawingml/2006/main" noChangeAspect="1"/>
+            </wp:cNvGraphicFramePr>
+            <a:graphic xmlns:a="http://schemas.openxmlformats.org/drawingml/2006/main">
+              <a:graphicData uri="http://schemas.openxmlformats.org/drawingml/2006/picture">
+                <pic:pic xmlns:pic="http://schemas.openxmlformats.org/drawingml/2006/picture">
+                  <pic:nvPicPr>
+                    <pic:cNvPr id="1" name=""/>
+                    <pic:cNvPicPr/>
+                  </pic:nvPicPr>
+                  <pic:blipFill>
+                    <a:blip r:embed="rId17"/>
+                    <a:stretch>
+                      <a:fillRect/>
+                    </a:stretch>
+                  </pic:blipFill>
+                  <pic:spPr>
+                    <a:xfrm>
+                      <a:off x="0" y="0"/>
+                      <a:ext cx="6400800" cy="3133725"/>
+                    </a:xfrm>
+                    <a:prstGeom prst="rect">
+                      <a:avLst/>
+                    </a:prstGeom>
+                  </pic:spPr>
+                </pic:pic>
+              </a:graphicData>
+            </a:graphic>
+          </wp:inline>
+        </w:drawing>
+      </w:r>
+    </w:p>
+    <w:p>
+      <w:pPr>
+        <w:tabs>
+          <w:tab w:val="left" w:pos="1202"/>
+        </w:tabs>
+        <w:jc w:val="both"/>
+        <w:rPr>
+          <w:noProof/>
+        </w:rPr>
+      </w:pPr>
+    </w:p>
+    <w:p>
+      <w:pPr>
+        <w:tabs>
+          <w:tab w:val="left" w:pos="1202"/>
+        </w:tabs>
+        <w:jc w:val="center"/>
+        <w:rPr>
+          <w:rFonts w:ascii="Corbel Light" w:hAnsi="Corbel Light" w:cs="Courier New"/>
+          <w:sz w:val="24"/>
+          <w:szCs w:val="24"/>
+        </w:rPr>
+      </w:pPr>
+      <w:r>
+        <w:rPr>
+          <w:noProof/>
+        </w:rPr>
+        <w:lastRenderedPageBreak/>
+        <w:drawing>
+          <wp:inline distT="0" distB="0" distL="0" distR="0" wp14:anchorId="1D08C370" wp14:editId="027E1A61">
+            <wp:extent cx="5588280" cy="5667375"/>
+            <wp:effectExtent l="0" t="0" r="0" b="0"/>
+            <wp:docPr id="10" name="Picture 10"/>
+            <wp:cNvGraphicFramePr>
+              <a:graphicFrameLocks xmlns:a="http://schemas.openxmlformats.org/drawingml/2006/main" noChangeAspect="1"/>
+            </wp:cNvGraphicFramePr>
+            <a:graphic xmlns:a="http://schemas.openxmlformats.org/drawingml/2006/main">
+              <a:graphicData uri="http://schemas.openxmlformats.org/drawingml/2006/picture">
+                <pic:pic xmlns:pic="http://schemas.openxmlformats.org/drawingml/2006/picture">
+                  <pic:nvPicPr>
+                    <pic:cNvPr id="1" name=""/>
+                    <pic:cNvPicPr/>
+                  </pic:nvPicPr>
+                  <pic:blipFill rotWithShape="1">
+                    <a:blip r:embed="rId18"/>
+                    <a:srcRect l="391" t="168"/>
+                    <a:stretch/>
+                  </pic:blipFill>
+                  <pic:spPr bwMode="auto">
+                    <a:xfrm>
+                      <a:off x="0" y="0"/>
+                      <a:ext cx="5588280" cy="5667375"/>
+                    </a:xfrm>
+                    <a:prstGeom prst="rect">
+                      <a:avLst/>
+                    </a:prstGeom>
+                    <a:ln>
+                      <a:noFill/>
+                    </a:ln>
+                    <a:extLst>
+                      <a:ext uri="{53640926-AAD7-44D8-BBD7-CCE9431645EC}">
+                        <a14:shadowObscured xmlns:a14="http://schemas.microsoft.com/office/drawing/2010/main"/>
+                      </a:ext>
+                    </a:extLst>
+                  </pic:spPr>
+                </pic:pic>
+              </a:graphicData>
+            </a:graphic>
+          </wp:inline>
+        </w:drawing>
+      </w:r>
     </w:p>
     <w:sectPr>
       <w:pgSz w:w="12240" w:h="15840"/>
@@ -2362,6 +3071,29 @@
       <w:color w:val="808080"/>
     </w:rPr>
   </w:style>
+  <w:style w:type="character" w:styleId="Hyperlink">
+    <w:name w:val="Hyperlink"/>
+    <w:basedOn w:val="DefaultParagraphFont"/>
+    <w:uiPriority w:val="99"/>
+    <w:unhideWhenUsed/>
+    <w:rsid w:val="002C32CE"/>
+    <w:rPr>
+      <w:color w:val="0563C1" w:themeColor="hyperlink"/>
+      <w:u w:val="single"/>
+    </w:rPr>
+  </w:style>
+  <w:style w:type="character" w:styleId="UnresolvedMention">
+    <w:name w:val="Unresolved Mention"/>
+    <w:basedOn w:val="DefaultParagraphFont"/>
+    <w:uiPriority w:val="99"/>
+    <w:semiHidden/>
+    <w:unhideWhenUsed/>
+    <w:rsid w:val="002C32CE"/>
+    <w:rPr>
+      <w:color w:val="605E5C"/>
+      <w:shd w:val="clear" w:color="auto" w:fill="E1DFDD"/>
+    </w:rPr>
+  </w:style>
 </w:styles>
 </file>
 

</xml_diff>